<commit_message>
One sample T-test / Two sample T-test / Paired T-test
</commit_message>
<xml_diff>
--- a/R_S16/Lec/Practice2.docx
+++ b/R_S16/Lec/Practice2.docx
@@ -21,7 +21,7 @@
     </w:p>
     <w:p>
       <w:pPr>
-        <w:pStyle w:val="a3"/>
+        <w:pStyle w:val="ListParagraph"/>
         <w:numPr>
           <w:ilvl w:val="0"/>
           <w:numId w:val="1"/>
@@ -46,7 +46,7 @@
     </w:p>
     <w:p>
       <w:pPr>
-        <w:pStyle w:val="a3"/>
+        <w:pStyle w:val="ListParagraph"/>
         <w:numPr>
           <w:ilvl w:val="0"/>
           <w:numId w:val="1"/>
@@ -107,7 +107,7 @@
     </w:p>
     <w:p>
       <w:pPr>
-        <w:pStyle w:val="a3"/>
+        <w:pStyle w:val="ListParagraph"/>
         <w:widowControl/>
         <w:numPr>
           <w:ilvl w:val="2"/>
@@ -130,7 +130,7 @@
     </w:p>
     <w:p>
       <w:pPr>
-        <w:pStyle w:val="a3"/>
+        <w:pStyle w:val="ListParagraph"/>
         <w:widowControl/>
         <w:numPr>
           <w:ilvl w:val="2"/>
@@ -162,7 +162,7 @@
     </w:p>
     <w:p>
       <w:pPr>
-        <w:pStyle w:val="a3"/>
+        <w:pStyle w:val="ListParagraph"/>
         <w:widowControl/>
         <w:numPr>
           <w:ilvl w:val="2"/>
@@ -185,7 +185,7 @@
     </w:p>
     <w:p>
       <w:pPr>
-        <w:pStyle w:val="a3"/>
+        <w:pStyle w:val="ListParagraph"/>
         <w:widowControl/>
         <w:numPr>
           <w:ilvl w:val="2"/>
@@ -220,7 +220,7 @@
     </w:p>
     <w:p>
       <w:pPr>
-        <w:pStyle w:val="a3"/>
+        <w:pStyle w:val="ListParagraph"/>
         <w:widowControl/>
         <w:wordWrap/>
         <w:autoSpaceDE/>
@@ -233,7 +233,7 @@
     </w:p>
     <w:p>
       <w:pPr>
-        <w:pStyle w:val="a3"/>
+        <w:pStyle w:val="ListParagraph"/>
         <w:widowControl/>
         <w:numPr>
           <w:ilvl w:val="0"/>
@@ -277,7 +277,7 @@
     </w:p>
     <w:p>
       <w:pPr>
-        <w:pStyle w:val="a3"/>
+        <w:pStyle w:val="ListParagraph"/>
         <w:widowControl/>
         <w:numPr>
           <w:ilvl w:val="2"/>
@@ -300,7 +300,7 @@
     </w:p>
     <w:p>
       <w:pPr>
-        <w:pStyle w:val="a3"/>
+        <w:pStyle w:val="ListParagraph"/>
         <w:widowControl/>
         <w:numPr>
           <w:ilvl w:val="2"/>
@@ -326,7 +326,7 @@
     </w:p>
     <w:p>
       <w:pPr>
-        <w:pStyle w:val="a3"/>
+        <w:pStyle w:val="ListParagraph"/>
         <w:widowControl/>
         <w:numPr>
           <w:ilvl w:val="2"/>
@@ -349,7 +349,7 @@
     </w:p>
     <w:p>
       <w:pPr>
-        <w:pStyle w:val="a3"/>
+        <w:pStyle w:val="ListParagraph"/>
         <w:widowControl/>
         <w:numPr>
           <w:ilvl w:val="2"/>
@@ -378,7 +378,22 @@
     </w:p>
     <w:p>
       <w:pPr>
-        <w:pStyle w:val="a3"/>
+        <w:pStyle w:val="ListParagraph"/>
+        <w:widowControl/>
+        <w:wordWrap/>
+        <w:autoSpaceDE/>
+        <w:autoSpaceDN/>
+        <w:spacing w:after="200" w:line="276" w:lineRule="auto"/>
+        <w:ind w:leftChars="0" w:left="1600"/>
+        <w:contextualSpacing/>
+        <w:jc w:val="left"/>
+      </w:pPr>
+      <w:bookmarkStart w:id="0" w:name="_GoBack"/>
+      <w:bookmarkEnd w:id="0"/>
+    </w:p>
+    <w:p>
+      <w:pPr>
+        <w:pStyle w:val="ListParagraph"/>
         <w:widowControl/>
         <w:numPr>
           <w:ilvl w:val="0"/>
@@ -396,14 +411,7 @@
         <w:rPr>
           <w:rFonts w:hint="eastAsia"/>
         </w:rPr>
-        <w:t>StreetInsider.com은 대기업의 표본 자료를 통해 2002년 주당이익 수준을 발표하였다. 2002년 이전에 애널리스트들이 이들 대기업에 대한 주당이익을 예측하였다 (</w:t>
-      </w:r>
-      <w:proofErr w:type="spellStart"/>
-      <w:r>
-        <w:rPr>
-          <w:rFonts w:hint="eastAsia"/>
-        </w:rPr>
-        <w:t>Borron</w:t>
+        <w:t>StreetInsider.com은 대기업의 표본 자료를 통해 2002년 주당이익 수준을 발표하였다. 2002년 이전에 애널리스트들이 이들 대기업에 대한 주당이익을 예측하였다 (Borron</w:t>
       </w:r>
       <w:r>
         <w:t>’</w:t>
@@ -412,19 +420,12 @@
         <w:rPr>
           <w:rFonts w:hint="eastAsia"/>
         </w:rPr>
-        <w:t>s</w:t>
-      </w:r>
-      <w:proofErr w:type="spellEnd"/>
-      <w:r>
-        <w:rPr>
-          <w:rFonts w:hint="eastAsia"/>
-        </w:rPr>
-        <w:t>, 2001년 9월 10일). Earnings.csv에 자료를 바탕으로 실제 주당이익과 추정 주당이익의 차이에 대한 조사를 수행하였다.</w:t>
-      </w:r>
-    </w:p>
-    <w:p>
-      <w:pPr>
-        <w:pStyle w:val="a3"/>
+        <w:t>s, 2001년 9월 10일). Earnings.csv에 자료를 바탕으로 실제 주당이익과 추정 주당이익의 차이에 대한 조사를 수행하였다.</w:t>
+      </w:r>
+    </w:p>
+    <w:p>
+      <w:pPr>
+        <w:pStyle w:val="ListParagraph"/>
         <w:widowControl/>
         <w:numPr>
           <w:ilvl w:val="1"/>
@@ -447,7 +448,7 @@
     </w:p>
     <w:p>
       <w:pPr>
-        <w:pStyle w:val="a3"/>
+        <w:pStyle w:val="ListParagraph"/>
         <w:widowControl/>
         <w:numPr>
           <w:ilvl w:val="1"/>
@@ -479,7 +480,7 @@
     </w:p>
     <w:p>
       <w:pPr>
-        <w:pStyle w:val="a3"/>
+        <w:pStyle w:val="ListParagraph"/>
         <w:widowControl/>
         <w:numPr>
           <w:ilvl w:val="2"/>
@@ -502,7 +503,7 @@
     </w:p>
     <w:p>
       <w:pPr>
-        <w:pStyle w:val="a3"/>
+        <w:pStyle w:val="ListParagraph"/>
         <w:widowControl/>
         <w:numPr>
           <w:ilvl w:val="2"/>
@@ -525,7 +526,7 @@
     </w:p>
     <w:p>
       <w:pPr>
-        <w:pStyle w:val="a3"/>
+        <w:pStyle w:val="ListParagraph"/>
         <w:widowControl/>
         <w:numPr>
           <w:ilvl w:val="2"/>
@@ -548,7 +549,7 @@
     </w:p>
     <w:p>
       <w:pPr>
-        <w:pStyle w:val="a3"/>
+        <w:pStyle w:val="ListParagraph"/>
         <w:widowControl/>
         <w:numPr>
           <w:ilvl w:val="2"/>
@@ -571,7 +572,7 @@
     </w:p>
     <w:p>
       <w:pPr>
-        <w:pStyle w:val="a3"/>
+        <w:pStyle w:val="ListParagraph"/>
         <w:widowControl/>
         <w:numPr>
           <w:ilvl w:val="1"/>
@@ -591,8 +592,6 @@
         </w:rPr>
         <w:t>두 평균의 차이에 대한 점 추정치는 얼마인가? 애널리스트들은 주당 이익에 대하여 과대평가 하였는가? 아니면 과소평가 하였는가?</w:t>
       </w:r>
-      <w:bookmarkStart w:id="0" w:name="_GoBack"/>
-      <w:bookmarkEnd w:id="0"/>
     </w:p>
     <w:sectPr>
       <w:pgSz w:w="11906" w:h="16838"/>
@@ -1605,7 +1604,7 @@
     <w:lsdException w:name="List Table 6 Colorful Accent 6" w:uiPriority="51"/>
     <w:lsdException w:name="List Table 7 Colorful Accent 6" w:uiPriority="52"/>
   </w:latentStyles>
-  <w:style w:type="paragraph" w:default="1" w:styleId="a">
+  <w:style w:type="paragraph" w:default="1" w:styleId="Normal">
     <w:name w:val="Normal"/>
     <w:qFormat/>
     <w:pPr>
@@ -1615,13 +1614,13 @@
       <w:autoSpaceDN w:val="0"/>
     </w:pPr>
   </w:style>
-  <w:style w:type="character" w:default="1" w:styleId="a0">
+  <w:style w:type="character" w:default="1" w:styleId="DefaultParagraphFont">
     <w:name w:val="Default Paragraph Font"/>
     <w:uiPriority w:val="1"/>
     <w:semiHidden/>
     <w:unhideWhenUsed/>
   </w:style>
-  <w:style w:type="table" w:default="1" w:styleId="a1">
+  <w:style w:type="table" w:default="1" w:styleId="TableNormal">
     <w:name w:val="Normal Table"/>
     <w:uiPriority w:val="99"/>
     <w:semiHidden/>
@@ -1636,15 +1635,15 @@
       </w:tblCellMar>
     </w:tblPr>
   </w:style>
-  <w:style w:type="numbering" w:default="1" w:styleId="a2">
+  <w:style w:type="numbering" w:default="1" w:styleId="NoList">
     <w:name w:val="No List"/>
     <w:uiPriority w:val="99"/>
     <w:semiHidden/>
     <w:unhideWhenUsed/>
   </w:style>
-  <w:style w:type="paragraph" w:styleId="a3">
+  <w:style w:type="paragraph" w:styleId="ListParagraph">
     <w:name w:val="List Paragraph"/>
-    <w:basedOn w:val="a"/>
+    <w:basedOn w:val="Normal"/>
     <w:uiPriority w:val="34"/>
     <w:qFormat/>
     <w:rsid w:val="00E85AEF"/>
@@ -1652,9 +1651,9 @@
       <w:ind w:leftChars="400" w:left="800"/>
     </w:pPr>
   </w:style>
-  <w:style w:type="character" w:styleId="a4">
+  <w:style w:type="character" w:styleId="PlaceholderText">
     <w:name w:val="Placeholder Text"/>
-    <w:basedOn w:val="a0"/>
+    <w:basedOn w:val="DefaultParagraphFont"/>
     <w:uiPriority w:val="99"/>
     <w:semiHidden/>
     <w:rsid w:val="00E85AEF"/>
@@ -1662,10 +1661,10 @@
       <w:color w:val="808080"/>
     </w:rPr>
   </w:style>
-  <w:style w:type="paragraph" w:styleId="a5">
+  <w:style w:type="paragraph" w:styleId="Header">
     <w:name w:val="header"/>
-    <w:basedOn w:val="a"/>
-    <w:link w:val="a6"/>
+    <w:basedOn w:val="Normal"/>
+    <w:link w:val="HeaderChar"/>
     <w:uiPriority w:val="99"/>
     <w:unhideWhenUsed/>
     <w:rsid w:val="00264948"/>
@@ -1677,17 +1676,17 @@
       <w:snapToGrid w:val="0"/>
     </w:pPr>
   </w:style>
-  <w:style w:type="character" w:customStyle="1" w:styleId="a6">
-    <w:name w:val="머리글 문자"/>
-    <w:basedOn w:val="a0"/>
-    <w:link w:val="a5"/>
+  <w:style w:type="character" w:customStyle="1" w:styleId="HeaderChar">
+    <w:name w:val="Header Char"/>
+    <w:basedOn w:val="DefaultParagraphFont"/>
+    <w:link w:val="Header"/>
     <w:uiPriority w:val="99"/>
     <w:rsid w:val="00264948"/>
   </w:style>
-  <w:style w:type="paragraph" w:styleId="a7">
+  <w:style w:type="paragraph" w:styleId="Footer">
     <w:name w:val="footer"/>
-    <w:basedOn w:val="a"/>
-    <w:link w:val="a8"/>
+    <w:basedOn w:val="Normal"/>
+    <w:link w:val="FooterChar"/>
     <w:uiPriority w:val="99"/>
     <w:unhideWhenUsed/>
     <w:rsid w:val="00264948"/>
@@ -1699,10 +1698,10 @@
       <w:snapToGrid w:val="0"/>
     </w:pPr>
   </w:style>
-  <w:style w:type="character" w:customStyle="1" w:styleId="a8">
-    <w:name w:val="바닥글 문자"/>
-    <w:basedOn w:val="a0"/>
-    <w:link w:val="a7"/>
+  <w:style w:type="character" w:customStyle="1" w:styleId="FooterChar">
+    <w:name w:val="Footer Char"/>
+    <w:basedOn w:val="DefaultParagraphFont"/>
+    <w:link w:val="Footer"/>
     <w:uiPriority w:val="99"/>
     <w:rsid w:val="00264948"/>
   </w:style>

</xml_diff>